<commit_message>
Added a little more to D1 worksheet
Former-commit-id: 6623d71e1e06072fd5044c5b5c5cab6efe078ccc
</commit_message>
<xml_diff>
--- a/day01/worksheets/SSH_AWS.docx
+++ b/day01/worksheets/SSH_AWS.docx
@@ -601,7 +601,7 @@
             <v:path o:extrusionok="f" gradientshapeok="t" o:connecttype="rect"/>
             <o:lock v:ext="edit" aspectratio="t"/>
           </v:shapetype>
-          <v:shape id="_x0000_s1026" type="#_x0000_t75" style="position:absolute;left:0;text-align:left;margin-left:34.8pt;margin-top:21.05pt;width:398.4pt;height:226.85pt;z-index:-251657216;mso-position-horizontal-relative:text;mso-position-vertical-relative:text;mso-width-relative:page;mso-height-relative:page">
+          <v:shape id="_x0000_s1026" type="#_x0000_t75" style="position:absolute;left:0;text-align:left;margin-left:34.8pt;margin-top:21.05pt;width:398.4pt;height:226.85pt;z-index:-251658240;mso-position-horizontal-relative:text;mso-position-vertical-relative:text;mso-width-relative:page;mso-height-relative:page">
             <v:imagedata r:id="rId5" o:title="Screenshot 2023-07-24 144328"/>
           </v:shape>
         </w:pict>
@@ -1545,12 +1545,23 @@
       <w:r>
         <w:rPr>
           <w:rFonts w:eastAsia="Times New Roman" w:cstheme="minorHAnsi"/>
-          <w:kern w:val="0"/>
-          <w:sz w:val="28"/>
-          <w:szCs w:val="20"/>
-          <w14:ligatures w14:val="none"/>
-        </w:rPr>
-        <w:t xml:space="preserve">Unless you created an </w:t>
+          <w:b/>
+          <w:kern w:val="0"/>
+          <w:sz w:val="28"/>
+          <w:szCs w:val="20"/>
+          <w14:ligatures w14:val="none"/>
+        </w:rPr>
+        <w:t>Unless</w:t>
+      </w:r>
+      <w:r>
+        <w:rPr>
+          <w:rFonts w:eastAsia="Times New Roman" w:cstheme="minorHAnsi"/>
+          <w:kern w:val="0"/>
+          <w:sz w:val="28"/>
+          <w:szCs w:val="20"/>
+          <w14:ligatures w14:val="none"/>
+        </w:rPr>
+        <w:t xml:space="preserve"> you created an </w:t>
       </w:r>
       <w:proofErr w:type="spellStart"/>
       <w:r>
@@ -1738,7 +1749,161 @@
           <w:sz w:val="28"/>
           <w:szCs w:val="28"/>
         </w:rPr>
-        <w:t>instructions:</w:t>
+        <w:t>instructions</w:t>
+      </w:r>
+      <w:r>
+        <w:rPr>
+          <w:sz w:val="28"/>
+          <w:szCs w:val="28"/>
+        </w:rPr>
+        <w:t xml:space="preserve"> from GitHub</w:t>
+      </w:r>
+      <w:r>
+        <w:rPr>
+          <w:sz w:val="28"/>
+          <w:szCs w:val="28"/>
+        </w:rPr>
+        <w:t>:</w:t>
+      </w:r>
+    </w:p>
+    <w:p>
+      <w:pPr>
+        <w:tabs>
+          <w:tab w:val="left" w:pos="5904"/>
+        </w:tabs>
+        <w:spacing w:line="240" w:lineRule="auto"/>
+        <w:ind w:left="1440"/>
+        <w:rPr>
+          <w:sz w:val="28"/>
+          <w:szCs w:val="28"/>
+        </w:rPr>
+      </w:pPr>
+      <w:r>
+        <w:rPr>
+          <w:b/>
+          <w:sz w:val="28"/>
+          <w:szCs w:val="28"/>
+        </w:rPr>
+        <w:t>Note:</w:t>
+      </w:r>
+      <w:r>
+        <w:rPr>
+          <w:sz w:val="28"/>
+          <w:szCs w:val="28"/>
+        </w:rPr>
+        <w:t xml:space="preserve"> If the command line copy function isn’t installed, type </w:t>
+      </w:r>
+    </w:p>
+    <w:p>
+      <w:pPr>
+        <w:tabs>
+          <w:tab w:val="left" w:pos="5904"/>
+        </w:tabs>
+        <w:spacing w:line="240" w:lineRule="auto"/>
+        <w:ind w:left="1440"/>
+        <w:rPr>
+          <w:rFonts w:ascii="Courier New" w:eastAsia="Times New Roman" w:hAnsi="Courier New" w:cs="Courier New"/>
+          <w:kern w:val="0"/>
+          <w:sz w:val="28"/>
+          <w:szCs w:val="20"/>
+          <w14:ligatures w14:val="none"/>
+        </w:rPr>
+      </w:pPr>
+      <w:proofErr w:type="gramStart"/>
+      <w:r>
+        <w:rPr>
+          <w:rFonts w:ascii="Courier New" w:hAnsi="Courier New" w:cs="Courier New"/>
+          <w:sz w:val="28"/>
+          <w:szCs w:val="28"/>
+        </w:rPr>
+        <w:t>cat</w:t>
+      </w:r>
+      <w:proofErr w:type="gramEnd"/>
+      <w:r>
+        <w:rPr>
+          <w:rFonts w:ascii="Courier New" w:hAnsi="Courier New" w:cs="Courier New"/>
+          <w:sz w:val="28"/>
+          <w:szCs w:val="28"/>
+        </w:rPr>
+        <w:t xml:space="preserve"> </w:t>
+      </w:r>
+      <w:r>
+        <w:rPr>
+          <w:rFonts w:ascii="Courier New" w:eastAsia="Times New Roman" w:hAnsi="Courier New" w:cs="Courier New"/>
+          <w:kern w:val="0"/>
+          <w:sz w:val="28"/>
+          <w:szCs w:val="20"/>
+          <w14:ligatures w14:val="none"/>
+        </w:rPr>
+        <w:t>~/.</w:t>
+      </w:r>
+      <w:proofErr w:type="spellStart"/>
+      <w:r>
+        <w:rPr>
+          <w:rFonts w:ascii="Courier New" w:eastAsia="Times New Roman" w:hAnsi="Courier New" w:cs="Courier New"/>
+          <w:kern w:val="0"/>
+          <w:sz w:val="28"/>
+          <w:szCs w:val="20"/>
+          <w14:ligatures w14:val="none"/>
+        </w:rPr>
+        <w:t>ssh</w:t>
+      </w:r>
+      <w:proofErr w:type="spellEnd"/>
+      <w:r>
+        <w:rPr>
+          <w:rFonts w:ascii="Courier New" w:eastAsia="Times New Roman" w:hAnsi="Courier New" w:cs="Courier New"/>
+          <w:kern w:val="0"/>
+          <w:sz w:val="28"/>
+          <w:szCs w:val="20"/>
+          <w14:ligatures w14:val="none"/>
+        </w:rPr>
+        <w:t>/id_ed25519</w:t>
+      </w:r>
+      <w:r>
+        <w:rPr>
+          <w:rFonts w:ascii="Courier New" w:eastAsia="Times New Roman" w:hAnsi="Courier New" w:cs="Courier New"/>
+          <w:kern w:val="0"/>
+          <w:sz w:val="28"/>
+          <w:szCs w:val="20"/>
+          <w14:ligatures w14:val="none"/>
+        </w:rPr>
+        <w:t>.pub</w:t>
+      </w:r>
+    </w:p>
+    <w:p>
+      <w:pPr>
+        <w:tabs>
+          <w:tab w:val="left" w:pos="5904"/>
+        </w:tabs>
+        <w:spacing w:line="240" w:lineRule="auto"/>
+        <w:ind w:left="1440"/>
+        <w:rPr>
+          <w:rFonts w:cstheme="minorHAnsi"/>
+          <w:sz w:val="28"/>
+          <w:szCs w:val="28"/>
+        </w:rPr>
+      </w:pPr>
+      <w:proofErr w:type="gramStart"/>
+      <w:r>
+        <w:rPr>
+          <w:rFonts w:eastAsia="Times New Roman" w:cstheme="minorHAnsi"/>
+          <w:kern w:val="0"/>
+          <w:sz w:val="28"/>
+          <w:szCs w:val="20"/>
+          <w14:ligatures w14:val="none"/>
+        </w:rPr>
+        <w:t>and</w:t>
+      </w:r>
+      <w:proofErr w:type="gramEnd"/>
+      <w:r>
+        <w:rPr>
+          <w:rFonts w:eastAsia="Times New Roman" w:cstheme="minorHAnsi"/>
+          <w:kern w:val="0"/>
+          <w:sz w:val="28"/>
+          <w:szCs w:val="20"/>
+          <w14:ligatures w14:val="none"/>
+        </w:rPr>
+        <w:t xml:space="preserve"> manually copy the output line(s) to your clipboard, then continue to follow the instructions.</w:t>
       </w:r>
     </w:p>
     <w:p>
@@ -2438,7 +2603,15 @@
           <w:sz w:val="28"/>
           <w:szCs w:val="28"/>
         </w:rPr>
-        <w:t xml:space="preserve">where to generate the files that contain the key, then for a password if you want to password-protect the files. Unless you have done this before, use the default location and no passwords by just hitting </w:t>
+        <w:t xml:space="preserve">where to generate the files that contain the key, then for a password if you want to password-protect the files. Unless you have done </w:t>
+      </w:r>
+      <w:r>
+        <w:rPr>
+          <w:sz w:val="28"/>
+          <w:szCs w:val="28"/>
+        </w:rPr>
+        <w:lastRenderedPageBreak/>
+        <w:t xml:space="preserve">this before, use the default location and no passwords by just hitting </w:t>
       </w:r>
       <w:r>
         <w:rPr>
@@ -2458,21 +2631,6 @@
     </w:p>
     <w:p>
       <w:pPr>
-        <w:rPr>
-          <w:sz w:val="28"/>
-          <w:szCs w:val="28"/>
-        </w:rPr>
-      </w:pPr>
-      <w:r>
-        <w:rPr>
-          <w:sz w:val="28"/>
-          <w:szCs w:val="28"/>
-        </w:rPr>
-        <w:br w:type="page"/>
-      </w:r>
-    </w:p>
-    <w:p>
-      <w:pPr>
         <w:tabs>
           <w:tab w:val="left" w:pos="5904"/>
         </w:tabs>
@@ -2489,9 +2647,8 @@
           <w:sz w:val="28"/>
           <w:szCs w:val="28"/>
         </w:rPr>
-        <w:lastRenderedPageBreak/>
         <w:drawing>
-          <wp:anchor distT="0" distB="0" distL="114300" distR="114300" simplePos="0" relativeHeight="251660288" behindDoc="0" locked="0" layoutInCell="1" allowOverlap="1" wp14:anchorId="69BCBA3F" wp14:editId="5DFD6F9C">
+          <wp:anchor distT="0" distB="0" distL="114300" distR="114300" simplePos="0" relativeHeight="251657216" behindDoc="0" locked="0" layoutInCell="1" allowOverlap="1" wp14:anchorId="69BCBA3F" wp14:editId="5DFD6F9C">
             <wp:simplePos x="0" y="0"/>
             <wp:positionH relativeFrom="column">
               <wp:posOffset>457200</wp:posOffset>
@@ -2586,8 +2743,6 @@
           <w:szCs w:val="28"/>
         </w:rPr>
       </w:pPr>
-      <w:bookmarkStart w:id="0" w:name="_GoBack"/>
-      <w:bookmarkEnd w:id="0"/>
     </w:p>
     <w:p>
       <w:pPr>
@@ -2942,12 +3097,23 @@
       <w:r>
         <w:rPr>
           <w:rFonts w:eastAsia="Times New Roman" w:cstheme="minorHAnsi"/>
-          <w:kern w:val="0"/>
-          <w:sz w:val="28"/>
-          <w:szCs w:val="20"/>
-          <w14:ligatures w14:val="none"/>
-        </w:rPr>
-        <w:t xml:space="preserve">Unless you created an </w:t>
+          <w:b/>
+          <w:kern w:val="0"/>
+          <w:sz w:val="28"/>
+          <w:szCs w:val="20"/>
+          <w14:ligatures w14:val="none"/>
+        </w:rPr>
+        <w:t>Unless</w:t>
+      </w:r>
+      <w:r>
+        <w:rPr>
+          <w:rFonts w:eastAsia="Times New Roman" w:cstheme="minorHAnsi"/>
+          <w:kern w:val="0"/>
+          <w:sz w:val="28"/>
+          <w:szCs w:val="20"/>
+          <w14:ligatures w14:val="none"/>
+        </w:rPr>
+        <w:t xml:space="preserve"> you created an </w:t>
       </w:r>
       <w:proofErr w:type="spellStart"/>
       <w:r>
@@ -3134,7 +3300,156 @@
           <w:sz w:val="28"/>
           <w:szCs w:val="28"/>
         </w:rPr>
-        <w:t xml:space="preserve"> instructions:</w:t>
+        <w:t xml:space="preserve"> </w:t>
+      </w:r>
+      <w:bookmarkStart w:id="0" w:name="_GoBack"/>
+      <w:bookmarkEnd w:id="0"/>
+      <w:r>
+        <w:rPr>
+          <w:sz w:val="28"/>
+          <w:szCs w:val="28"/>
+        </w:rPr>
+        <w:t>instructions:</w:t>
+      </w:r>
+    </w:p>
+    <w:p>
+      <w:pPr>
+        <w:tabs>
+          <w:tab w:val="left" w:pos="5904"/>
+        </w:tabs>
+        <w:spacing w:line="240" w:lineRule="auto"/>
+        <w:ind w:left="1440"/>
+        <w:rPr>
+          <w:sz w:val="28"/>
+          <w:szCs w:val="28"/>
+        </w:rPr>
+      </w:pPr>
+      <w:r>
+        <w:rPr>
+          <w:b/>
+          <w:sz w:val="28"/>
+          <w:szCs w:val="28"/>
+        </w:rPr>
+        <w:t>Note:</w:t>
+      </w:r>
+      <w:r>
+        <w:rPr>
+          <w:sz w:val="28"/>
+          <w:szCs w:val="28"/>
+        </w:rPr>
+        <w:t xml:space="preserve"> If the command line copy function isn’t installed, type </w:t>
+      </w:r>
+    </w:p>
+    <w:p>
+      <w:pPr>
+        <w:tabs>
+          <w:tab w:val="left" w:pos="5904"/>
+        </w:tabs>
+        <w:spacing w:line="240" w:lineRule="auto"/>
+        <w:ind w:left="1440"/>
+        <w:rPr>
+          <w:rFonts w:ascii="Courier New" w:eastAsia="Times New Roman" w:hAnsi="Courier New" w:cs="Courier New"/>
+          <w:kern w:val="0"/>
+          <w:sz w:val="28"/>
+          <w:szCs w:val="20"/>
+          <w14:ligatures w14:val="none"/>
+        </w:rPr>
+      </w:pPr>
+      <w:proofErr w:type="gramStart"/>
+      <w:r>
+        <w:rPr>
+          <w:rFonts w:ascii="Courier New" w:hAnsi="Courier New" w:cs="Courier New"/>
+          <w:sz w:val="28"/>
+          <w:szCs w:val="28"/>
+        </w:rPr>
+        <w:t>cat</w:t>
+      </w:r>
+      <w:proofErr w:type="gramEnd"/>
+      <w:r>
+        <w:rPr>
+          <w:rFonts w:ascii="Courier New" w:hAnsi="Courier New" w:cs="Courier New"/>
+          <w:sz w:val="28"/>
+          <w:szCs w:val="28"/>
+        </w:rPr>
+        <w:t xml:space="preserve"> </w:t>
+      </w:r>
+      <w:r>
+        <w:rPr>
+          <w:rFonts w:ascii="Courier New" w:eastAsia="Times New Roman" w:hAnsi="Courier New" w:cs="Courier New"/>
+          <w:kern w:val="0"/>
+          <w:sz w:val="28"/>
+          <w:szCs w:val="20"/>
+          <w14:ligatures w14:val="none"/>
+        </w:rPr>
+        <w:t>~/.</w:t>
+      </w:r>
+      <w:proofErr w:type="spellStart"/>
+      <w:r>
+        <w:rPr>
+          <w:rFonts w:ascii="Courier New" w:eastAsia="Times New Roman" w:hAnsi="Courier New" w:cs="Courier New"/>
+          <w:kern w:val="0"/>
+          <w:sz w:val="28"/>
+          <w:szCs w:val="20"/>
+          <w14:ligatures w14:val="none"/>
+        </w:rPr>
+        <w:t>ssh</w:t>
+      </w:r>
+      <w:proofErr w:type="spellEnd"/>
+      <w:r>
+        <w:rPr>
+          <w:rFonts w:ascii="Courier New" w:eastAsia="Times New Roman" w:hAnsi="Courier New" w:cs="Courier New"/>
+          <w:kern w:val="0"/>
+          <w:sz w:val="28"/>
+          <w:szCs w:val="20"/>
+          <w14:ligatures w14:val="none"/>
+        </w:rPr>
+        <w:t>/id_ed25519</w:t>
+      </w:r>
+      <w:r>
+        <w:rPr>
+          <w:rFonts w:ascii="Courier New" w:eastAsia="Times New Roman" w:hAnsi="Courier New" w:cs="Courier New"/>
+          <w:kern w:val="0"/>
+          <w:sz w:val="28"/>
+          <w:szCs w:val="20"/>
+          <w14:ligatures w14:val="none"/>
+        </w:rPr>
+        <w:t>.pub</w:t>
+      </w:r>
+    </w:p>
+    <w:p>
+      <w:pPr>
+        <w:tabs>
+          <w:tab w:val="left" w:pos="5904"/>
+        </w:tabs>
+        <w:spacing w:line="240" w:lineRule="auto"/>
+        <w:ind w:left="1440"/>
+        <w:rPr>
+          <w:rFonts w:cstheme="minorHAnsi"/>
+          <w:sz w:val="28"/>
+          <w:szCs w:val="28"/>
+        </w:rPr>
+      </w:pPr>
+      <w:proofErr w:type="gramStart"/>
+      <w:r>
+        <w:rPr>
+          <w:rFonts w:eastAsia="Times New Roman" w:cstheme="minorHAnsi"/>
+          <w:kern w:val="0"/>
+          <w:sz w:val="28"/>
+          <w:szCs w:val="20"/>
+          <w14:ligatures w14:val="none"/>
+        </w:rPr>
+        <w:t>and</w:t>
+      </w:r>
+      <w:proofErr w:type="gramEnd"/>
+      <w:r>
+        <w:rPr>
+          <w:rFonts w:eastAsia="Times New Roman" w:cstheme="minorHAnsi"/>
+          <w:kern w:val="0"/>
+          <w:sz w:val="28"/>
+          <w:szCs w:val="20"/>
+          <w14:ligatures w14:val="none"/>
+        </w:rPr>
+        <w:t xml:space="preserve"> manually copy the output line(s) to your clipboard, then continue to follow the instructions.</w:t>
       </w:r>
     </w:p>
     <w:p>
@@ -3175,6 +3490,7 @@
           <w:sz w:val="28"/>
           <w:szCs w:val="28"/>
         </w:rPr>
+        <w:lastRenderedPageBreak/>
         <w:t xml:space="preserve">You may need to wait ~5 minutes for the AWS to </w:t>
       </w:r>
       <w:proofErr w:type="gramStart"/>
@@ -3375,7 +3691,6 @@
           <w:sz w:val="28"/>
           <w:szCs w:val="28"/>
         </w:rPr>
-        <w:lastRenderedPageBreak/>
         <w:t>Note:</w:t>
       </w:r>
       <w:r>

</xml_diff>